<commit_message>
updated db relational diagram
</commit_message>
<xml_diff>
--- a/report/project_report_team_Karigor.docx
+++ b/report/project_report_team_Karigor.docx
@@ -4883,8 +4883,8 @@
           <w:szCs w:val="24"/>
         </w:rPr>
         <w:pict>
-          <v:shape id="_x0000_i1027" type="#_x0000_t75" style="width:467.15pt;height:537.45pt">
-            <v:imagedata r:id="rId11" o:title="Hospital e-Ticketing System (1)"/>
+          <v:shape id="_x0000_i1027" type="#_x0000_t75" style="width:450.85pt;height:529.7pt">
+            <v:imagedata r:id="rId11" o:title="Hospital e-Ticketing System Database Relational Diagram" cropleft="3844f" cropright="3235f"/>
           </v:shape>
         </w:pict>
       </w:r>
@@ -4913,6 +4913,7 @@
           <w:sz w:val="52"/>
           <w:szCs w:val="52"/>
         </w:rPr>
+        <w:lastRenderedPageBreak/>
         <w:t>GitHub Repo</w:t>
       </w:r>
       <w:r>
@@ -5143,7 +5144,7 @@
                 <w:b/>
                 <w:noProof/>
               </w:rPr>
-              <w:t>7</w:t>
+              <w:t>8</w:t>
             </w:r>
             <w:r>
               <w:rPr>

</xml_diff>

<commit_message>
corrected database graphical schema
</commit_message>
<xml_diff>
--- a/report/project_report_team_Karigor.docx
+++ b/report/project_report_team_Karigor.docx
@@ -4883,8 +4883,8 @@
           <w:szCs w:val="24"/>
         </w:rPr>
         <w:pict>
-          <v:shape id="_x0000_i1027" type="#_x0000_t75" style="width:450.85pt;height:529.7pt">
-            <v:imagedata r:id="rId11" o:title="Hospital e-Ticketing System Database Relational Diagram" cropleft="3844f" cropright="3235f"/>
+          <v:shape id="_x0000_i1027" type="#_x0000_t75" style="width:470.55pt;height:535.7pt">
+            <v:imagedata r:id="rId11" o:title="Hospital e-Ticketing System Database Relational Diagram" cropleft="1803f" cropright="1933f"/>
           </v:shape>
         </w:pict>
       </w:r>
@@ -4913,7 +4913,6 @@
           <w:sz w:val="52"/>
           <w:szCs w:val="52"/>
         </w:rPr>
-        <w:lastRenderedPageBreak/>
         <w:t>GitHub Repo</w:t>
       </w:r>
       <w:r>

</xml_diff>

<commit_message>
added requirements.txt + corrected field name of sql string
</commit_message>
<xml_diff>
--- a/report/project_report_team_Karigor.docx
+++ b/report/project_report_team_Karigor.docx
@@ -4366,7 +4366,23 @@
           <w:sz w:val="24"/>
           <w:szCs w:val="24"/>
         </w:rPr>
-        <w:t>There four types of user can be benefited from this system:</w:t>
+        <w:t xml:space="preserve">There </w:t>
+      </w:r>
+      <w:r>
+        <w:rPr>
+          <w:rFonts w:ascii="Times New Roman" w:hAnsi="Times New Roman" w:cs="Times New Roman"/>
+          <w:sz w:val="24"/>
+          <w:szCs w:val="24"/>
+        </w:rPr>
+        <w:t>five</w:t>
+      </w:r>
+      <w:r>
+        <w:rPr>
+          <w:rFonts w:ascii="Times New Roman" w:hAnsi="Times New Roman" w:cs="Times New Roman"/>
+          <w:sz w:val="24"/>
+          <w:szCs w:val="24"/>
+        </w:rPr>
+        <w:t xml:space="preserve"> types of user can be benefited from this system:</w:t>
       </w:r>
     </w:p>
     <w:p>
@@ -4420,15 +4436,50 @@
           <w:sz w:val="24"/>
           <w:szCs w:val="24"/>
         </w:rPr>
-        <w:t>Hospitals:</w:t>
-      </w:r>
-      <w:r>
-        <w:rPr>
-          <w:rFonts w:ascii="Times New Roman" w:hAnsi="Times New Roman" w:cs="Times New Roman"/>
-          <w:sz w:val="24"/>
-          <w:szCs w:val="24"/>
-        </w:rPr>
-        <w:t xml:space="preserve"> Healthcare facilities that will utilize the platform.</w:t>
+        <w:t>Doctor:</w:t>
+      </w:r>
+      <w:r>
+        <w:t xml:space="preserve"> </w:t>
+      </w:r>
+      <w:r>
+        <w:rPr>
+          <w:rFonts w:ascii="Times New Roman" w:hAnsi="Times New Roman" w:cs="Times New Roman"/>
+          <w:sz w:val="24"/>
+          <w:szCs w:val="24"/>
+        </w:rPr>
+        <w:t>Doctors can check their</w:t>
+      </w:r>
+      <w:r>
+        <w:rPr>
+          <w:rFonts w:ascii="Times New Roman" w:hAnsi="Times New Roman" w:cs="Times New Roman"/>
+          <w:sz w:val="24"/>
+          <w:szCs w:val="24"/>
+        </w:rPr>
+        <w:t xml:space="preserve"> amount of</w:t>
+      </w:r>
+      <w:r>
+        <w:rPr>
+          <w:rFonts w:ascii="Times New Roman" w:hAnsi="Times New Roman" w:cs="Times New Roman"/>
+          <w:sz w:val="24"/>
+          <w:szCs w:val="24"/>
+        </w:rPr>
+        <w:t xml:space="preserve"> daily appointment</w:t>
+      </w:r>
+      <w:r>
+        <w:rPr>
+          <w:rFonts w:ascii="Times New Roman" w:hAnsi="Times New Roman" w:cs="Times New Roman"/>
+          <w:sz w:val="24"/>
+          <w:szCs w:val="24"/>
+        </w:rPr>
+        <w:t>s</w:t>
+      </w:r>
+      <w:r>
+        <w:rPr>
+          <w:rFonts w:ascii="Times New Roman" w:hAnsi="Times New Roman" w:cs="Times New Roman"/>
+          <w:sz w:val="24"/>
+          <w:szCs w:val="24"/>
+        </w:rPr>
+        <w:t xml:space="preserve"> for better schedule management.</w:t>
       </w:r>
     </w:p>
     <w:p>
@@ -4451,15 +4502,15 @@
           <w:sz w:val="24"/>
           <w:szCs w:val="24"/>
         </w:rPr>
-        <w:t>Government:</w:t>
-      </w:r>
-      <w:r>
-        <w:rPr>
-          <w:rFonts w:ascii="Times New Roman" w:hAnsi="Times New Roman" w:cs="Times New Roman"/>
-          <w:sz w:val="24"/>
-          <w:szCs w:val="24"/>
-        </w:rPr>
-        <w:t xml:space="preserve"> May oversee or support the implementation of this system.</w:t>
+        <w:t>Hospitals:</w:t>
+      </w:r>
+      <w:r>
+        <w:rPr>
+          <w:rFonts w:ascii="Times New Roman" w:hAnsi="Times New Roman" w:cs="Times New Roman"/>
+          <w:sz w:val="24"/>
+          <w:szCs w:val="24"/>
+        </w:rPr>
+        <w:t xml:space="preserve"> Healthcare facilities that will utilize the platform.</w:t>
       </w:r>
     </w:p>
     <w:p>
@@ -4482,6 +4533,37 @@
           <w:sz w:val="24"/>
           <w:szCs w:val="24"/>
         </w:rPr>
+        <w:t>Government:</w:t>
+      </w:r>
+      <w:r>
+        <w:rPr>
+          <w:rFonts w:ascii="Times New Roman" w:hAnsi="Times New Roman" w:cs="Times New Roman"/>
+          <w:sz w:val="24"/>
+          <w:szCs w:val="24"/>
+        </w:rPr>
+        <w:t xml:space="preserve"> May oversee or support the implementation of this system.</w:t>
+      </w:r>
+    </w:p>
+    <w:p>
+      <w:pPr>
+        <w:pStyle w:val="ListParagraph"/>
+        <w:numPr>
+          <w:ilvl w:val="0"/>
+          <w:numId w:val="2"/>
+        </w:numPr>
+        <w:rPr>
+          <w:rFonts w:ascii="Times New Roman" w:hAnsi="Times New Roman" w:cs="Times New Roman"/>
+          <w:sz w:val="24"/>
+          <w:szCs w:val="24"/>
+        </w:rPr>
+      </w:pPr>
+      <w:r>
+        <w:rPr>
+          <w:rFonts w:ascii="Times New Roman" w:hAnsi="Times New Roman" w:cs="Times New Roman"/>
+          <w:b/>
+          <w:sz w:val="24"/>
+          <w:szCs w:val="24"/>
+        </w:rPr>
         <w:t>Developers and IT Professionals:</w:t>
       </w:r>
       <w:r>
@@ -4506,7 +4588,7 @@
           <w:sz w:val="24"/>
           <w:szCs w:val="24"/>
         </w:rPr>
-        <w:t xml:space="preserve"> responsible for designing, developing, and maintaining the web app and it could be their professional job.</w:t>
+        <w:t xml:space="preserve"> responsible for designing, developing, and maintaining the app and it could be their professional job.</w:t>
       </w:r>
     </w:p>
     <w:p>
@@ -4607,6 +4689,7 @@
           <w:sz w:val="24"/>
           <w:szCs w:val="24"/>
         </w:rPr>
+        <w:lastRenderedPageBreak/>
         <w:t xml:space="preserve">Figure </w:t>
       </w:r>
       <w:r>
@@ -4663,7 +4746,6 @@
           <w:sz w:val="24"/>
           <w:szCs w:val="24"/>
         </w:rPr>
-        <w:lastRenderedPageBreak/>
         <w:pict>
           <v:shape id="_x0000_i1026" type="#_x0000_t75" style="width:468pt;height:348pt" o:bordertopcolor="this" o:borderleftcolor="this" o:borderbottomcolor="this" o:borderrightcolor="this">
             <v:imagedata r:id="rId10" o:title="website screenshot 2" cropleft="17763f" cropright="17763f"/>
@@ -4846,7 +4928,6 @@
           <w:sz w:val="52"/>
           <w:szCs w:val="52"/>
         </w:rPr>
-        <w:lastRenderedPageBreak/>
         <w:t>Graphical Schema of the Database</w:t>
       </w:r>
     </w:p>
@@ -5143,7 +5224,7 @@
                 <w:b/>
                 <w:noProof/>
               </w:rPr>
-              <w:t>8</w:t>
+              <w:t>6</w:t>
             </w:r>
             <w:r>
               <w:rPr>

</xml_diff>